<commit_message>
update power analysis & model notations
</commit_message>
<xml_diff>
--- a/materials/protocol_paper_model_notation.docx
+++ b/materials/protocol_paper_model_notation.docx
@@ -56,6 +56,8 @@
         <w:pStyle w:val="Heading1"/>
         <w:rPr>
           <w:rFonts w:ascii="Arial" w:hAnsi="Arial" w:cs="Arial"/>
+          <w:b w:val="0"/>
+          <w:bCs w:val="0"/>
           <w:color w:val="000000" w:themeColor="text1"/>
           <w:sz w:val="22"/>
           <w:szCs w:val="22"/>
@@ -83,6 +85,8 @@
               <m:ctrlPr>
                 <w:rPr>
                   <w:rFonts w:ascii="Cambria Math" w:hAnsi="Cambria Math" w:cs="Arial"/>
+                  <w:b w:val="0"/>
+                  <w:bCs w:val="0"/>
                   <w:color w:val="000000" w:themeColor="text1"/>
                   <w:sz w:val="22"/>
                   <w:szCs w:val="22"/>
@@ -96,6 +100,8 @@
                     <m:ctrlPr>
                       <w:rPr>
                         <w:rFonts w:ascii="Cambria Math" w:hAnsi="Cambria Math" w:cs="Arial"/>
+                        <w:b w:val="0"/>
+                        <w:bCs w:val="0"/>
                         <w:color w:val="000000" w:themeColor="text1"/>
                         <w:sz w:val="22"/>
                         <w:szCs w:val="22"/>
@@ -105,7 +111,7 @@
                   <m:e>
                     <m:r>
                       <m:rPr>
-                        <m:sty m:val="b"/>
+                        <m:sty m:val="p"/>
                       </m:rPr>
                       <w:rPr>
                         <w:rFonts w:ascii="Cambria Math" w:hAnsi="Cambria Math" w:cs="Arial"/>
@@ -118,9 +124,6 @@
                   </m:e>
                   <m:sub>
                     <m:r>
-                      <m:rPr>
-                        <m:sty m:val="bi"/>
-                      </m:rPr>
                       <w:rPr>
                         <w:rFonts w:ascii="Cambria Math" w:hAnsi="Cambria Math" w:cs="Arial"/>
                         <w:color w:val="000000" w:themeColor="text1"/>
@@ -135,7 +138,7 @@
               <m:e>
                 <m:r>
                   <m:rPr>
-                    <m:sty m:val="b"/>
+                    <m:sty m:val="p"/>
                   </m:rPr>
                   <w:rPr>
                     <w:rFonts w:ascii="Cambria Math" w:hAnsi="Cambria Math" w:cs="Arial"/>
@@ -146,9 +149,6 @@
                   <m:t>∼</m:t>
                 </m:r>
                 <m:r>
-                  <m:rPr>
-                    <m:sty m:val="bi"/>
-                  </m:rPr>
                   <w:rPr>
                     <w:rFonts w:ascii="Cambria Math" w:hAnsi="Cambria Math" w:cs="Arial"/>
                     <w:color w:val="000000" w:themeColor="text1"/>
@@ -162,6 +162,8 @@
                     <m:ctrlPr>
                       <w:rPr>
                         <w:rFonts w:ascii="Cambria Math" w:hAnsi="Cambria Math" w:cs="Arial"/>
+                        <w:b w:val="0"/>
+                        <w:bCs w:val="0"/>
                         <w:color w:val="000000" w:themeColor="text1"/>
                         <w:sz w:val="22"/>
                         <w:szCs w:val="22"/>
@@ -170,20 +172,17 @@
                   </m:dPr>
                   <m:e>
                     <m:r>
+                      <w:rPr>
+                        <w:rFonts w:ascii="Cambria Math" w:hAnsi="Cambria Math" w:cs="Arial"/>
+                        <w:color w:val="000000" w:themeColor="text1"/>
+                        <w:sz w:val="22"/>
+                        <w:szCs w:val="22"/>
+                      </w:rPr>
+                      <m:t>μ</m:t>
+                    </m:r>
+                    <m:r>
                       <m:rPr>
-                        <m:sty m:val="bi"/>
-                      </m:rPr>
-                      <w:rPr>
-                        <w:rFonts w:ascii="Cambria Math" w:hAnsi="Cambria Math" w:cs="Arial"/>
-                        <w:color w:val="000000" w:themeColor="text1"/>
-                        <w:sz w:val="22"/>
-                        <w:szCs w:val="22"/>
-                      </w:rPr>
-                      <m:t>μ</m:t>
-                    </m:r>
-                    <m:r>
-                      <m:rPr>
-                        <m:sty m:val="b"/>
+                        <m:sty m:val="p"/>
                       </m:rPr>
                       <w:rPr>
                         <w:rFonts w:ascii="Cambria Math" w:hAnsi="Cambria Math" w:cs="Arial"/>
@@ -198,6 +197,8 @@
                         <m:ctrlPr>
                           <w:rPr>
                             <w:rFonts w:ascii="Cambria Math" w:hAnsi="Cambria Math" w:cs="Arial"/>
+                            <w:b w:val="0"/>
+                            <w:bCs w:val="0"/>
                             <w:color w:val="000000" w:themeColor="text1"/>
                             <w:sz w:val="22"/>
                             <w:szCs w:val="22"/>
@@ -206,9 +207,6 @@
                       </m:sSupPr>
                       <m:e>
                         <m:r>
-                          <m:rPr>
-                            <m:sty m:val="bi"/>
-                          </m:rPr>
                           <w:rPr>
                             <w:rFonts w:ascii="Cambria Math" w:hAnsi="Cambria Math" w:cs="Arial"/>
                             <w:color w:val="000000" w:themeColor="text1"/>
@@ -220,9 +218,6 @@
                       </m:e>
                       <m:sup>
                         <m:r>
-                          <m:rPr>
-                            <m:sty m:val="bi"/>
-                          </m:rPr>
                           <w:rPr>
                             <w:rFonts w:ascii="Cambria Math" w:hAnsi="Cambria Math" w:cs="Arial"/>
                             <w:color w:val="000000" w:themeColor="text1"/>
@@ -240,9 +235,6 @@
             <m:mr>
               <m:e>
                 <m:r>
-                  <m:rPr>
-                    <m:sty m:val="bi"/>
-                  </m:rPr>
                   <w:rPr>
                     <w:rFonts w:ascii="Cambria Math" w:hAnsi="Cambria Math" w:cs="Arial"/>
                     <w:color w:val="000000" w:themeColor="text1"/>
@@ -255,7 +247,7 @@
               <m:e>
                 <m:r>
                   <m:rPr>
-                    <m:sty m:val="b"/>
+                    <m:sty m:val="p"/>
                   </m:rPr>
                   <w:rPr>
                     <w:rFonts w:ascii="Cambria Math" w:hAnsi="Cambria Math" w:cs="Arial"/>
@@ -270,6 +262,8 @@
                     <m:ctrlPr>
                       <w:rPr>
                         <w:rFonts w:ascii="Cambria Math" w:hAnsi="Cambria Math" w:cs="Arial"/>
+                        <w:b w:val="0"/>
+                        <w:bCs w:val="0"/>
                         <w:color w:val="000000" w:themeColor="text1"/>
                         <w:sz w:val="22"/>
                         <w:szCs w:val="22"/>
@@ -278,9 +272,6 @@
                   </m:sSubPr>
                   <m:e>
                     <m:r>
-                      <m:rPr>
-                        <m:sty m:val="bi"/>
-                      </m:rPr>
                       <w:rPr>
                         <w:rFonts w:ascii="Cambria Math" w:hAnsi="Cambria Math" w:cs="Arial"/>
                         <w:color w:val="000000" w:themeColor="text1"/>
@@ -292,9 +283,6 @@
                   </m:e>
                   <m:sub>
                     <m:r>
-                      <m:rPr>
-                        <m:sty m:val="bi"/>
-                      </m:rPr>
                       <w:rPr>
                         <w:rFonts w:ascii="Cambria Math" w:hAnsi="Cambria Math" w:cs="Arial"/>
                         <w:color w:val="000000" w:themeColor="text1"/>
@@ -310,6 +298,8 @@
                         <m:ctrlPr>
                           <w:rPr>
                             <w:rFonts w:ascii="Cambria Math" w:hAnsi="Cambria Math" w:cs="Arial"/>
+                            <w:b w:val="0"/>
+                            <w:bCs w:val="0"/>
                             <w:color w:val="000000" w:themeColor="text1"/>
                             <w:sz w:val="22"/>
                             <w:szCs w:val="22"/>
@@ -318,9 +308,6 @@
                       </m:dPr>
                       <m:e>
                         <m:r>
-                          <m:rPr>
-                            <m:sty m:val="bi"/>
-                          </m:rPr>
                           <w:rPr>
                             <w:rFonts w:ascii="Cambria Math" w:hAnsi="Cambria Math" w:cs="Arial"/>
                             <w:color w:val="000000" w:themeColor="text1"/>
@@ -335,7 +322,7 @@
                 </m:sSub>
                 <m:r>
                   <m:rPr>
-                    <m:sty m:val="b"/>
+                    <m:sty m:val="p"/>
                   </m:rPr>
                   <w:rPr>
                     <w:rFonts w:ascii="Cambria Math" w:hAnsi="Cambria Math" w:cs="Arial"/>
@@ -350,6 +337,8 @@
                     <m:ctrlPr>
                       <w:rPr>
                         <w:rFonts w:ascii="Cambria Math" w:hAnsi="Cambria Math" w:cs="Arial"/>
+                        <w:b w:val="0"/>
+                        <w:bCs w:val="0"/>
                         <w:color w:val="000000" w:themeColor="text1"/>
                         <w:sz w:val="22"/>
                         <w:szCs w:val="22"/>
@@ -358,9 +347,6 @@
                   </m:sSubPr>
                   <m:e>
                     <m:r>
-                      <m:rPr>
-                        <m:sty m:val="bi"/>
-                      </m:rPr>
                       <w:rPr>
                         <w:rFonts w:ascii="Cambria Math" w:hAnsi="Cambria Math" w:cs="Arial"/>
                         <w:color w:val="000000" w:themeColor="text1"/>
@@ -372,9 +358,6 @@
                   </m:e>
                   <m:sub>
                     <m:r>
-                      <m:rPr>
-                        <m:sty m:val="bi"/>
-                      </m:rPr>
                       <w:rPr>
                         <w:rFonts w:ascii="Cambria Math" w:hAnsi="Cambria Math" w:cs="Arial"/>
                         <w:color w:val="000000" w:themeColor="text1"/>
@@ -390,6 +373,8 @@
                         <m:ctrlPr>
                           <w:rPr>
                             <w:rFonts w:ascii="Cambria Math" w:hAnsi="Cambria Math" w:cs="Arial"/>
+                            <w:b w:val="0"/>
+                            <w:bCs w:val="0"/>
                             <w:color w:val="000000" w:themeColor="text1"/>
                             <w:sz w:val="22"/>
                             <w:szCs w:val="22"/>
@@ -398,9 +383,6 @@
                       </m:dPr>
                       <m:e>
                         <m:r>
-                          <m:rPr>
-                            <m:sty m:val="bi"/>
-                          </m:rPr>
                           <w:rPr>
                             <w:rFonts w:ascii="Cambria Math" w:hAnsi="Cambria Math" w:cs="Arial"/>
                             <w:color w:val="000000" w:themeColor="text1"/>
@@ -418,6 +400,8 @@
                     <m:ctrlPr>
                       <w:rPr>
                         <w:rFonts w:ascii="Cambria Math" w:hAnsi="Cambria Math" w:cs="Arial"/>
+                        <w:b w:val="0"/>
+                        <w:bCs w:val="0"/>
                         <w:color w:val="000000" w:themeColor="text1"/>
                         <w:sz w:val="22"/>
                         <w:szCs w:val="22"/>
@@ -427,7 +411,7 @@
                   <m:e>
                     <m:r>
                       <m:rPr>
-                        <m:sty m:val="b"/>
+                        <m:sty m:val="p"/>
                       </m:rPr>
                       <w:rPr>
                         <w:rFonts w:ascii="Cambria Math" w:hAnsi="Cambria Math" w:cs="Arial"/>
@@ -441,7 +425,7 @@
                 </m:d>
                 <m:r>
                   <m:rPr>
-                    <m:sty m:val="b"/>
+                    <m:sty m:val="p"/>
                   </m:rPr>
                   <w:rPr>
                     <w:rFonts w:ascii="Cambria Math" w:hAnsi="Cambria Math" w:cs="Arial"/>
@@ -456,6 +440,8 @@
                     <m:ctrlPr>
                       <w:rPr>
                         <w:rFonts w:ascii="Cambria Math" w:hAnsi="Cambria Math" w:cs="Arial"/>
+                        <w:b w:val="0"/>
+                        <w:bCs w:val="0"/>
                         <w:color w:val="000000" w:themeColor="text1"/>
                         <w:sz w:val="22"/>
                         <w:szCs w:val="22"/>
@@ -464,9 +450,6 @@
                   </m:sSubPr>
                   <m:e>
                     <m:r>
-                      <m:rPr>
-                        <m:sty m:val="bi"/>
-                      </m:rPr>
                       <w:rPr>
                         <w:rFonts w:ascii="Cambria Math" w:hAnsi="Cambria Math" w:cs="Arial"/>
                         <w:color w:val="000000" w:themeColor="text1"/>
@@ -478,9 +461,6 @@
                   </m:e>
                   <m:sub>
                     <m:r>
-                      <m:rPr>
-                        <m:sty m:val="bi"/>
-                      </m:rPr>
                       <w:rPr>
                         <w:rFonts w:ascii="Cambria Math" w:hAnsi="Cambria Math" w:cs="Arial"/>
                         <w:color w:val="000000" w:themeColor="text1"/>
@@ -496,6 +476,8 @@
                     <m:ctrlPr>
                       <w:rPr>
                         <w:rFonts w:ascii="Cambria Math" w:hAnsi="Cambria Math" w:cs="Arial"/>
+                        <w:b w:val="0"/>
+                        <w:bCs w:val="0"/>
                         <w:color w:val="000000" w:themeColor="text1"/>
                         <w:sz w:val="22"/>
                         <w:szCs w:val="22"/>
@@ -505,7 +487,7 @@
                   <m:e>
                     <m:r>
                       <m:rPr>
-                        <m:sty m:val="b"/>
+                        <m:sty m:val="p"/>
                       </m:rPr>
                       <w:rPr>
                         <w:rFonts w:ascii="Cambria Math" w:hAnsi="Cambria Math" w:cs="Arial"/>
@@ -519,7 +501,7 @@
                 </m:d>
                 <m:r>
                   <m:rPr>
-                    <m:sty m:val="b"/>
+                    <m:sty m:val="p"/>
                   </m:rPr>
                   <w:rPr>
                     <w:rFonts w:ascii="Cambria Math" w:hAnsi="Cambria Math" w:cs="Arial"/>
@@ -534,6 +516,8 @@
                     <m:ctrlPr>
                       <w:rPr>
                         <w:rFonts w:ascii="Cambria Math" w:hAnsi="Cambria Math" w:cs="Arial"/>
+                        <w:b w:val="0"/>
+                        <w:bCs w:val="0"/>
                         <w:color w:val="000000" w:themeColor="text1"/>
                         <w:sz w:val="22"/>
                         <w:szCs w:val="22"/>
@@ -542,9 +526,6 @@
                   </m:sSubPr>
                   <m:e>
                     <m:r>
-                      <m:rPr>
-                        <m:sty m:val="bi"/>
-                      </m:rPr>
                       <w:rPr>
                         <w:rFonts w:ascii="Cambria Math" w:hAnsi="Cambria Math" w:cs="Arial"/>
                         <w:color w:val="000000" w:themeColor="text1"/>
@@ -556,9 +537,6 @@
                   </m:e>
                   <m:sub>
                     <m:r>
-                      <m:rPr>
-                        <m:sty m:val="bi"/>
-                      </m:rPr>
                       <w:rPr>
                         <w:rFonts w:ascii="Cambria Math" w:hAnsi="Cambria Math" w:cs="Arial"/>
                         <w:color w:val="000000" w:themeColor="text1"/>
@@ -574,6 +552,8 @@
                     <m:ctrlPr>
                       <w:rPr>
                         <w:rFonts w:ascii="Cambria Math" w:hAnsi="Cambria Math" w:cs="Arial"/>
+                        <w:b w:val="0"/>
+                        <w:bCs w:val="0"/>
                         <w:color w:val="000000" w:themeColor="text1"/>
                         <w:sz w:val="22"/>
                         <w:szCs w:val="22"/>
@@ -583,7 +563,7 @@
                   <m:e>
                     <m:r>
                       <m:rPr>
-                        <m:sty m:val="b"/>
+                        <m:sty m:val="p"/>
                       </m:rPr>
                       <w:rPr>
                         <w:rFonts w:ascii="Cambria Math" w:hAnsi="Cambria Math" w:cs="Arial"/>
@@ -604,6 +584,8 @@
                     <m:ctrlPr>
                       <w:rPr>
                         <w:rFonts w:ascii="Cambria Math" w:hAnsi="Cambria Math" w:cs="Arial"/>
+                        <w:b w:val="0"/>
+                        <w:bCs w:val="0"/>
                         <w:color w:val="000000" w:themeColor="text1"/>
                         <w:sz w:val="22"/>
                         <w:szCs w:val="22"/>
@@ -625,6 +607,8 @@
                         <m:ctrlPr>
                           <w:rPr>
                             <w:rFonts w:ascii="Cambria Math" w:hAnsi="Cambria Math" w:cs="Arial"/>
+                            <w:b w:val="0"/>
+                            <w:bCs w:val="0"/>
                             <w:color w:val="000000" w:themeColor="text1"/>
                             <w:sz w:val="22"/>
                             <w:szCs w:val="22"/>
@@ -653,6 +637,8 @@
                               <m:ctrlPr>
                                 <w:rPr>
                                   <w:rFonts w:ascii="Cambria Math" w:hAnsi="Cambria Math" w:cs="Arial"/>
+                                  <w:b w:val="0"/>
+                                  <w:bCs w:val="0"/>
                                   <w:color w:val="000000" w:themeColor="text1"/>
                                   <w:sz w:val="22"/>
                                   <w:szCs w:val="22"/>
@@ -667,6 +653,8 @@
                                     <m:ctrlPr>
                                       <w:rPr>
                                         <w:rFonts w:ascii="Cambria Math" w:hAnsi="Cambria Math" w:cs="Arial"/>
+                                        <w:b w:val="0"/>
+                                        <w:bCs w:val="0"/>
                                         <w:color w:val="000000" w:themeColor="text1"/>
                                         <w:sz w:val="22"/>
                                         <w:szCs w:val="22"/>
@@ -675,9 +663,6 @@
                                   </m:sSubPr>
                                   <m:e>
                                     <m:r>
-                                      <m:rPr>
-                                        <m:sty m:val="bi"/>
-                                      </m:rPr>
                                       <w:rPr>
                                         <w:rFonts w:ascii="Cambria Math" w:hAnsi="Cambria Math" w:cs="Arial"/>
                                         <w:color w:val="000000" w:themeColor="text1"/>
@@ -689,9 +674,6 @@
                                   </m:e>
                                   <m:sub>
                                     <m:r>
-                                      <m:rPr>
-                                        <m:sty m:val="bi"/>
-                                      </m:rPr>
                                       <w:rPr>
                                         <w:rFonts w:ascii="Cambria Math" w:hAnsi="Cambria Math" w:cs="Arial"/>
                                         <w:color w:val="000000" w:themeColor="text1"/>
@@ -712,6 +694,8 @@
                                     <m:ctrlPr>
                                       <w:rPr>
                                         <w:rFonts w:ascii="Cambria Math" w:hAnsi="Cambria Math" w:cs="Arial"/>
+                                        <w:b w:val="0"/>
+                                        <w:bCs w:val="0"/>
                                         <w:color w:val="000000" w:themeColor="text1"/>
                                         <w:sz w:val="22"/>
                                         <w:szCs w:val="22"/>
@@ -720,9 +704,6 @@
                                   </m:sSubPr>
                                   <m:e>
                                     <m:r>
-                                      <m:rPr>
-                                        <m:sty m:val="bi"/>
-                                      </m:rPr>
                                       <w:rPr>
                                         <w:rFonts w:ascii="Cambria Math" w:hAnsi="Cambria Math" w:cs="Arial"/>
                                         <w:color w:val="000000" w:themeColor="text1"/>
@@ -734,9 +715,6 @@
                                   </m:e>
                                   <m:sub>
                                     <m:r>
-                                      <m:rPr>
-                                        <m:sty m:val="bi"/>
-                                      </m:rPr>
                                       <w:rPr>
                                         <w:rFonts w:ascii="Cambria Math" w:hAnsi="Cambria Math" w:cs="Arial"/>
                                         <w:color w:val="000000" w:themeColor="text1"/>
@@ -759,7 +737,7 @@
               <m:e>
                 <m:r>
                   <m:rPr>
-                    <m:sty m:val="b"/>
+                    <m:sty m:val="p"/>
                   </m:rPr>
                   <w:rPr>
                     <w:rFonts w:ascii="Cambria Math" w:hAnsi="Cambria Math" w:cs="Arial"/>
@@ -770,9 +748,6 @@
                   <m:t>∼</m:t>
                 </m:r>
                 <m:r>
-                  <m:rPr>
-                    <m:sty m:val="bi"/>
-                  </m:rPr>
                   <w:rPr>
                     <w:rFonts w:ascii="Cambria Math" w:hAnsi="Cambria Math" w:cs="Arial"/>
                     <w:color w:val="000000" w:themeColor="text1"/>
@@ -786,6 +761,8 @@
                     <m:ctrlPr>
                       <w:rPr>
                         <w:rFonts w:ascii="Cambria Math" w:hAnsi="Cambria Math" w:cs="Arial"/>
+                        <w:b w:val="0"/>
+                        <w:bCs w:val="0"/>
                         <w:color w:val="000000" w:themeColor="text1"/>
                         <w:sz w:val="22"/>
                         <w:szCs w:val="22"/>
@@ -798,6 +775,8 @@
                         <m:ctrlPr>
                           <w:rPr>
                             <w:rFonts w:ascii="Cambria Math" w:hAnsi="Cambria Math" w:cs="Arial"/>
+                            <w:b w:val="0"/>
+                            <w:bCs w:val="0"/>
                             <w:color w:val="000000" w:themeColor="text1"/>
                             <w:sz w:val="22"/>
                             <w:szCs w:val="22"/>
@@ -819,6 +798,8 @@
                             <m:ctrlPr>
                               <w:rPr>
                                 <w:rFonts w:ascii="Cambria Math" w:hAnsi="Cambria Math" w:cs="Arial"/>
+                                <w:b w:val="0"/>
+                                <w:bCs w:val="0"/>
                                 <w:color w:val="000000" w:themeColor="text1"/>
                                 <w:sz w:val="22"/>
                                 <w:szCs w:val="22"/>
@@ -847,6 +828,8 @@
                                   <m:ctrlPr>
                                     <w:rPr>
                                       <w:rFonts w:ascii="Cambria Math" w:hAnsi="Cambria Math" w:cs="Arial"/>
+                                      <w:b w:val="0"/>
+                                      <w:bCs w:val="0"/>
                                       <w:color w:val="000000" w:themeColor="text1"/>
                                       <w:sz w:val="22"/>
                                       <w:szCs w:val="22"/>
@@ -861,6 +844,8 @@
                                         <m:ctrlPr>
                                           <w:rPr>
                                             <w:rFonts w:ascii="Cambria Math" w:hAnsi="Cambria Math" w:cs="Arial"/>
+                                            <w:b w:val="0"/>
+                                            <w:bCs w:val="0"/>
                                             <w:color w:val="000000" w:themeColor="text1"/>
                                             <w:sz w:val="22"/>
                                             <w:szCs w:val="22"/>
@@ -869,9 +854,6 @@
                                       </m:sSubPr>
                                       <m:e>
                                         <m:r>
-                                          <m:rPr>
-                                            <m:sty m:val="bi"/>
-                                          </m:rPr>
                                           <w:rPr>
                                             <w:rFonts w:ascii="Cambria Math" w:hAnsi="Cambria Math" w:cs="Arial"/>
                                             <w:color w:val="000000" w:themeColor="text1"/>
@@ -887,6 +869,8 @@
                                             <m:ctrlPr>
                                               <w:rPr>
                                                 <w:rFonts w:ascii="Cambria Math" w:hAnsi="Cambria Math" w:cs="Arial"/>
+                                                <w:b w:val="0"/>
+                                                <w:bCs w:val="0"/>
                                                 <w:color w:val="000000" w:themeColor="text1"/>
                                                 <w:sz w:val="22"/>
                                                 <w:szCs w:val="22"/>
@@ -895,9 +879,6 @@
                                           </m:sSubPr>
                                           <m:e>
                                             <m:r>
-                                              <m:rPr>
-                                                <m:sty m:val="bi"/>
-                                              </m:rPr>
                                               <w:rPr>
                                                 <w:rFonts w:ascii="Cambria Math" w:hAnsi="Cambria Math" w:cs="Arial"/>
                                                 <w:color w:val="000000" w:themeColor="text1"/>
@@ -909,9 +890,6 @@
                                           </m:e>
                                           <m:sub>
                                             <m:r>
-                                              <m:rPr>
-                                                <m:sty m:val="bi"/>
-                                              </m:rPr>
                                               <w:rPr>
                                                 <w:rFonts w:ascii="Cambria Math" w:hAnsi="Cambria Math" w:cs="Arial"/>
                                                 <w:color w:val="000000" w:themeColor="text1"/>
@@ -934,6 +912,8 @@
                                         <m:ctrlPr>
                                           <w:rPr>
                                             <w:rFonts w:ascii="Cambria Math" w:hAnsi="Cambria Math" w:cs="Arial"/>
+                                            <w:b w:val="0"/>
+                                            <w:bCs w:val="0"/>
                                             <w:color w:val="000000" w:themeColor="text1"/>
                                             <w:sz w:val="22"/>
                                             <w:szCs w:val="22"/>
@@ -942,9 +922,6 @@
                                       </m:sSubPr>
                                       <m:e>
                                         <m:r>
-                                          <m:rPr>
-                                            <m:sty m:val="bi"/>
-                                          </m:rPr>
                                           <w:rPr>
                                             <w:rFonts w:ascii="Cambria Math" w:hAnsi="Cambria Math" w:cs="Arial"/>
                                             <w:color w:val="000000" w:themeColor="text1"/>
@@ -960,6 +937,8 @@
                                             <m:ctrlPr>
                                               <w:rPr>
                                                 <w:rFonts w:ascii="Cambria Math" w:hAnsi="Cambria Math" w:cs="Arial"/>
+                                                <w:b w:val="0"/>
+                                                <w:bCs w:val="0"/>
                                                 <w:color w:val="000000" w:themeColor="text1"/>
                                                 <w:sz w:val="22"/>
                                                 <w:szCs w:val="22"/>
@@ -968,9 +947,6 @@
                                           </m:sSubPr>
                                           <m:e>
                                             <m:r>
-                                              <m:rPr>
-                                                <m:sty m:val="bi"/>
-                                              </m:rPr>
                                               <w:rPr>
                                                 <w:rFonts w:ascii="Cambria Math" w:hAnsi="Cambria Math" w:cs="Arial"/>
                                                 <w:color w:val="000000" w:themeColor="text1"/>
@@ -982,9 +958,6 @@
                                           </m:e>
                                           <m:sub>
                                             <m:r>
-                                              <m:rPr>
-                                                <m:sty m:val="bi"/>
-                                              </m:rPr>
                                               <w:rPr>
                                                 <w:rFonts w:ascii="Cambria Math" w:hAnsi="Cambria Math" w:cs="Arial"/>
                                                 <w:color w:val="000000" w:themeColor="text1"/>
@@ -1007,7 +980,7 @@
                     </m:d>
                     <m:r>
                       <m:rPr>
-                        <m:sty m:val="b"/>
+                        <m:sty m:val="p"/>
                       </m:rPr>
                       <w:rPr>
                         <w:rFonts w:ascii="Cambria Math" w:hAnsi="Cambria Math" w:cs="Arial"/>
@@ -1022,6 +995,8 @@
                         <m:ctrlPr>
                           <w:rPr>
                             <w:rFonts w:ascii="Cambria Math" w:hAnsi="Cambria Math" w:cs="Arial"/>
+                            <w:b w:val="0"/>
+                            <w:bCs w:val="0"/>
                             <w:color w:val="000000" w:themeColor="text1"/>
                             <w:sz w:val="22"/>
                             <w:szCs w:val="22"/>
@@ -1043,6 +1018,8 @@
                             <m:ctrlPr>
                               <w:rPr>
                                 <w:rFonts w:ascii="Cambria Math" w:hAnsi="Cambria Math" w:cs="Arial"/>
+                                <w:b w:val="0"/>
+                                <w:bCs w:val="0"/>
                                 <w:color w:val="000000" w:themeColor="text1"/>
                                 <w:sz w:val="22"/>
                                 <w:szCs w:val="22"/>
@@ -1056,6 +1033,8 @@
                                   <m:ctrlPr>
                                     <w:rPr>
                                       <w:rFonts w:ascii="Cambria Math" w:hAnsi="Cambria Math" w:cs="Arial"/>
+                                      <w:b w:val="0"/>
+                                      <w:bCs w:val="0"/>
                                       <w:color w:val="000000" w:themeColor="text1"/>
                                       <w:sz w:val="22"/>
                                       <w:szCs w:val="22"/>
@@ -1064,9 +1043,6 @@
                                 </m:sSubSupPr>
                                 <m:e>
                                   <m:r>
-                                    <m:rPr>
-                                      <m:sty m:val="bi"/>
-                                    </m:rPr>
                                     <w:rPr>
                                       <w:rFonts w:ascii="Cambria Math" w:hAnsi="Cambria Math" w:cs="Arial"/>
                                       <w:color w:val="000000" w:themeColor="text1"/>
@@ -1082,6 +1058,8 @@
                                       <m:ctrlPr>
                                         <w:rPr>
                                           <w:rFonts w:ascii="Cambria Math" w:hAnsi="Cambria Math" w:cs="Arial"/>
+                                          <w:b w:val="0"/>
+                                          <w:bCs w:val="0"/>
                                           <w:color w:val="000000" w:themeColor="text1"/>
                                           <w:sz w:val="22"/>
                                           <w:szCs w:val="22"/>
@@ -1090,9 +1068,6 @@
                                     </m:sSubPr>
                                     <m:e>
                                       <m:r>
-                                        <m:rPr>
-                                          <m:sty m:val="bi"/>
-                                        </m:rPr>
                                         <w:rPr>
                                           <w:rFonts w:ascii="Cambria Math" w:hAnsi="Cambria Math" w:cs="Arial"/>
                                           <w:color w:val="000000" w:themeColor="text1"/>
@@ -1104,9 +1079,6 @@
                                     </m:e>
                                     <m:sub>
                                       <m:r>
-                                        <m:rPr>
-                                          <m:sty m:val="bi"/>
-                                        </m:rPr>
                                         <w:rPr>
                                           <w:rFonts w:ascii="Cambria Math" w:hAnsi="Cambria Math" w:cs="Arial"/>
                                           <w:color w:val="000000" w:themeColor="text1"/>
@@ -1120,9 +1092,6 @@
                                 </m:sub>
                                 <m:sup>
                                   <m:r>
-                                    <m:rPr>
-                                      <m:sty m:val="bi"/>
-                                    </m:rPr>
                                     <w:rPr>
                                       <w:rFonts w:ascii="Cambria Math" w:hAnsi="Cambria Math" w:cs="Arial"/>
                                       <w:color w:val="000000" w:themeColor="text1"/>
@@ -1140,6 +1109,8 @@
                                   <m:ctrlPr>
                                     <w:rPr>
                                       <w:rFonts w:ascii="Cambria Math" w:hAnsi="Cambria Math" w:cs="Arial"/>
+                                      <w:b w:val="0"/>
+                                      <w:bCs w:val="0"/>
                                       <w:color w:val="000000" w:themeColor="text1"/>
                                       <w:sz w:val="22"/>
                                       <w:szCs w:val="22"/>
@@ -1148,9 +1119,6 @@
                                 </m:sSubPr>
                                 <m:e>
                                   <m:r>
-                                    <m:rPr>
-                                      <m:sty m:val="bi"/>
-                                    </m:rPr>
                                     <w:rPr>
                                       <w:rFonts w:ascii="Cambria Math" w:hAnsi="Cambria Math" w:cs="Arial"/>
                                       <w:color w:val="000000" w:themeColor="text1"/>
@@ -1166,6 +1134,8 @@
                                       <m:ctrlPr>
                                         <w:rPr>
                                           <w:rFonts w:ascii="Cambria Math" w:hAnsi="Cambria Math" w:cs="Arial"/>
+                                          <w:b w:val="0"/>
+                                          <w:bCs w:val="0"/>
                                           <w:color w:val="000000" w:themeColor="text1"/>
                                           <w:sz w:val="22"/>
                                           <w:szCs w:val="22"/>
@@ -1174,9 +1144,6 @@
                                     </m:sSubPr>
                                     <m:e>
                                       <m:r>
-                                        <m:rPr>
-                                          <m:sty m:val="bi"/>
-                                        </m:rPr>
                                         <w:rPr>
                                           <w:rFonts w:ascii="Cambria Math" w:hAnsi="Cambria Math" w:cs="Arial"/>
                                           <w:color w:val="000000" w:themeColor="text1"/>
@@ -1188,9 +1155,6 @@
                                     </m:e>
                                     <m:sub>
                                       <m:r>
-                                        <m:rPr>
-                                          <m:sty m:val="bi"/>
-                                        </m:rPr>
                                         <w:rPr>
                                           <w:rFonts w:ascii="Cambria Math" w:hAnsi="Cambria Math" w:cs="Arial"/>
                                           <w:color w:val="000000" w:themeColor="text1"/>
@@ -1206,6 +1170,8 @@
                                       <m:ctrlPr>
                                         <w:rPr>
                                           <w:rFonts w:ascii="Cambria Math" w:hAnsi="Cambria Math" w:cs="Arial"/>
+                                          <w:b w:val="0"/>
+                                          <w:bCs w:val="0"/>
                                           <w:color w:val="000000" w:themeColor="text1"/>
                                           <w:sz w:val="22"/>
                                           <w:szCs w:val="22"/>
@@ -1214,9 +1180,6 @@
                                     </m:sSubPr>
                                     <m:e>
                                       <m:r>
-                                        <m:rPr>
-                                          <m:sty m:val="bi"/>
-                                        </m:rPr>
                                         <w:rPr>
                                           <w:rFonts w:ascii="Cambria Math" w:hAnsi="Cambria Math" w:cs="Arial"/>
                                           <w:color w:val="000000" w:themeColor="text1"/>
@@ -1228,9 +1191,6 @@
                                     </m:e>
                                     <m:sub>
                                       <m:r>
-                                        <m:rPr>
-                                          <m:sty m:val="bi"/>
-                                        </m:rPr>
                                         <w:rPr>
                                           <w:rFonts w:ascii="Cambria Math" w:hAnsi="Cambria Math" w:cs="Arial"/>
                                           <w:color w:val="000000" w:themeColor="text1"/>
@@ -1252,6 +1212,8 @@
                                   <m:ctrlPr>
                                     <w:rPr>
                                       <w:rFonts w:ascii="Cambria Math" w:hAnsi="Cambria Math" w:cs="Arial"/>
+                                      <w:b w:val="0"/>
+                                      <w:bCs w:val="0"/>
                                       <w:color w:val="000000" w:themeColor="text1"/>
                                       <w:sz w:val="22"/>
                                       <w:szCs w:val="22"/>
@@ -1260,9 +1222,6 @@
                                 </m:sSubPr>
                                 <m:e>
                                   <m:r>
-                                    <m:rPr>
-                                      <m:sty m:val="bi"/>
-                                    </m:rPr>
                                     <w:rPr>
                                       <w:rFonts w:ascii="Cambria Math" w:hAnsi="Cambria Math" w:cs="Arial"/>
                                       <w:color w:val="000000" w:themeColor="text1"/>
@@ -1278,6 +1237,8 @@
                                       <m:ctrlPr>
                                         <w:rPr>
                                           <w:rFonts w:ascii="Cambria Math" w:hAnsi="Cambria Math" w:cs="Arial"/>
+                                          <w:b w:val="0"/>
+                                          <w:bCs w:val="0"/>
                                           <w:color w:val="000000" w:themeColor="text1"/>
                                           <w:sz w:val="22"/>
                                           <w:szCs w:val="22"/>
@@ -1286,9 +1247,6 @@
                                     </m:sSubPr>
                                     <m:e>
                                       <m:r>
-                                        <m:rPr>
-                                          <m:sty m:val="bi"/>
-                                        </m:rPr>
                                         <w:rPr>
                                           <w:rFonts w:ascii="Cambria Math" w:hAnsi="Cambria Math" w:cs="Arial"/>
                                           <w:color w:val="000000" w:themeColor="text1"/>
@@ -1300,9 +1258,6 @@
                                     </m:e>
                                     <m:sub>
                                       <m:r>
-                                        <m:rPr>
-                                          <m:sty m:val="bi"/>
-                                        </m:rPr>
                                         <w:rPr>
                                           <w:rFonts w:ascii="Cambria Math" w:hAnsi="Cambria Math" w:cs="Arial"/>
                                           <w:color w:val="000000" w:themeColor="text1"/>
@@ -1318,6 +1273,8 @@
                                       <m:ctrlPr>
                                         <w:rPr>
                                           <w:rFonts w:ascii="Cambria Math" w:hAnsi="Cambria Math" w:cs="Arial"/>
+                                          <w:b w:val="0"/>
+                                          <w:bCs w:val="0"/>
                                           <w:color w:val="000000" w:themeColor="text1"/>
                                           <w:sz w:val="22"/>
                                           <w:szCs w:val="22"/>
@@ -1326,9 +1283,6 @@
                                     </m:sSubPr>
                                     <m:e>
                                       <m:r>
-                                        <m:rPr>
-                                          <m:sty m:val="bi"/>
-                                        </m:rPr>
                                         <w:rPr>
                                           <w:rFonts w:ascii="Cambria Math" w:hAnsi="Cambria Math" w:cs="Arial"/>
                                           <w:color w:val="000000" w:themeColor="text1"/>
@@ -1340,9 +1294,6 @@
                                     </m:e>
                                     <m:sub>
                                       <m:r>
-                                        <m:rPr>
-                                          <m:sty m:val="bi"/>
-                                        </m:rPr>
                                         <w:rPr>
                                           <w:rFonts w:ascii="Cambria Math" w:hAnsi="Cambria Math" w:cs="Arial"/>
                                           <w:color w:val="000000" w:themeColor="text1"/>
@@ -1362,6 +1313,8 @@
                                   <m:ctrlPr>
                                     <w:rPr>
                                       <w:rFonts w:ascii="Cambria Math" w:hAnsi="Cambria Math" w:cs="Arial"/>
+                                      <w:b w:val="0"/>
+                                      <w:bCs w:val="0"/>
                                       <w:color w:val="000000" w:themeColor="text1"/>
                                       <w:sz w:val="22"/>
                                       <w:szCs w:val="22"/>
@@ -1370,9 +1323,6 @@
                                 </m:sSubSupPr>
                                 <m:e>
                                   <m:r>
-                                    <m:rPr>
-                                      <m:sty m:val="bi"/>
-                                    </m:rPr>
                                     <w:rPr>
                                       <w:rFonts w:ascii="Cambria Math" w:hAnsi="Cambria Math" w:cs="Arial"/>
                                       <w:color w:val="000000" w:themeColor="text1"/>
@@ -1388,6 +1338,8 @@
                                       <m:ctrlPr>
                                         <w:rPr>
                                           <w:rFonts w:ascii="Cambria Math" w:hAnsi="Cambria Math" w:cs="Arial"/>
+                                          <w:b w:val="0"/>
+                                          <w:bCs w:val="0"/>
                                           <w:color w:val="000000" w:themeColor="text1"/>
                                           <w:sz w:val="22"/>
                                           <w:szCs w:val="22"/>
@@ -1396,9 +1348,6 @@
                                     </m:sSubPr>
                                     <m:e>
                                       <m:r>
-                                        <m:rPr>
-                                          <m:sty m:val="bi"/>
-                                        </m:rPr>
                                         <w:rPr>
                                           <w:rFonts w:ascii="Cambria Math" w:hAnsi="Cambria Math" w:cs="Arial"/>
                                           <w:color w:val="000000" w:themeColor="text1"/>
@@ -1410,9 +1359,6 @@
                                     </m:e>
                                     <m:sub>
                                       <m:r>
-                                        <m:rPr>
-                                          <m:sty m:val="bi"/>
-                                        </m:rPr>
                                         <w:rPr>
                                           <w:rFonts w:ascii="Cambria Math" w:hAnsi="Cambria Math" w:cs="Arial"/>
                                           <w:color w:val="000000" w:themeColor="text1"/>
@@ -1426,9 +1372,6 @@
                                 </m:sub>
                                 <m:sup>
                                   <m:r>
-                                    <m:rPr>
-                                      <m:sty m:val="bi"/>
-                                    </m:rPr>
                                     <w:rPr>
                                       <w:rFonts w:ascii="Cambria Math" w:hAnsi="Cambria Math" w:cs="Arial"/>
                                       <w:color w:val="000000" w:themeColor="text1"/>
@@ -1452,25 +1395,13 @@
                   </m:rPr>
                   <w:rPr>
                     <w:rFonts w:ascii="Arial" w:hAnsi="Arial" w:cs="Arial"/>
-                    <w:color w:val="000000" w:themeColor="text1"/>
-                    <w:sz w:val="22"/>
-                    <w:szCs w:val="22"/>
-                  </w:rPr>
-                  <m:t xml:space="preserve">, </m:t>
-                </m:r>
-                <m:r>
-                  <m:rPr>
-                    <m:nor/>
-                  </m:rPr>
-                  <w:rPr>
-                    <w:rFonts w:ascii="Arial" w:hAnsi="Arial" w:cs="Arial"/>
                     <w:b w:val="0"/>
                     <w:bCs w:val="0"/>
                     <w:color w:val="000000" w:themeColor="text1"/>
                     <w:sz w:val="22"/>
                     <w:szCs w:val="22"/>
                   </w:rPr>
-                  <m:t>for id j = 1,</m:t>
+                  <m:t>, for id j = 1,</m:t>
                 </m:r>
                 <m:r>
                   <m:rPr>
@@ -3044,17 +2975,7 @@
           <w:sz w:val="22"/>
           <w:szCs w:val="22"/>
         </w:rPr>
-        <w:t>)</w:t>
-      </w:r>
-      <w:r>
-        <w:rPr>
-          <w:rFonts w:ascii="Arial" w:hAnsi="Arial" w:cs="Arial"/>
-          <w:b/>
-          <w:bCs/>
-          <w:sz w:val="22"/>
-          <w:szCs w:val="22"/>
-        </w:rPr>
-        <w:t xml:space="preserve"> </w:t>
+        <w:t xml:space="preserve">) </w:t>
       </w:r>
     </w:p>
     <w:p>
@@ -4279,27 +4200,7 @@
           <w:sz w:val="22"/>
           <w:szCs w:val="22"/>
         </w:rPr>
-        <w:t xml:space="preserve">Secondary Analyses: </w:t>
-      </w:r>
-      <w:r>
-        <w:rPr>
-          <w:rFonts w:ascii="Arial" w:hAnsi="Arial" w:cs="Arial"/>
-          <w:b/>
-          <w:bCs/>
-          <w:sz w:val="22"/>
-          <w:szCs w:val="22"/>
-        </w:rPr>
-        <w:t xml:space="preserve">Dosing Impact </w:t>
-      </w:r>
-      <w:r>
-        <w:rPr>
-          <w:rFonts w:ascii="Arial" w:hAnsi="Arial" w:cs="Arial"/>
-          <w:b/>
-          <w:bCs/>
-          <w:sz w:val="22"/>
-          <w:szCs w:val="22"/>
-        </w:rPr>
-        <w:t xml:space="preserve">Clinical Outcomes (Analyzed as </w:t>
+        <w:t xml:space="preserve">Secondary Analyses: Dosing Impact Clinical Outcomes (Analyzed as </w:t>
       </w:r>
       <w:proofErr w:type="gramStart"/>
       <w:r>
@@ -4310,17 +4211,7 @@
           <w:sz w:val="22"/>
           <w:szCs w:val="22"/>
         </w:rPr>
-        <w:t>parallel</w:t>
-      </w:r>
-      <w:r>
-        <w:rPr>
-          <w:rFonts w:ascii="Arial" w:hAnsi="Arial" w:cs="Arial"/>
-          <w:b/>
-          <w:bCs/>
-          <w:sz w:val="22"/>
-          <w:szCs w:val="22"/>
-        </w:rPr>
-        <w:t>-group</w:t>
+        <w:t>parallel-group</w:t>
       </w:r>
       <w:proofErr w:type="gramEnd"/>
       <w:r>

</xml_diff>